<commit_message>
larger try_dataset, new module for nlp
</commit_message>
<xml_diff>
--- a/altro/Progetto.docx
+++ b/altro/Progetto.docx
@@ -1229,6 +1229,9 @@
           <w:ilvl w:val="1"/>
           <w:numId w:val="3"/>
         </w:numPr>
+        <w:rPr>
+          <w:lang w:val="en-GB"/>
+        </w:rPr>
       </w:pPr>
       <w:proofErr w:type="spellStart"/>
       <w:r>
@@ -1359,6 +1362,17 @@
       <w:proofErr w:type="spellEnd"/>
       <w:r>
         <w:t>/pie-chart delle lingue</w:t>
+      </w:r>
+      <w:r>
+        <w:tab/>
+      </w:r>
+      <w:r>
+        <w:rPr>
+          <w:b/>
+          <w:bCs/>
+          <w:color w:val="FF0000"/>
+        </w:rPr>
+        <w:t>OK</w:t>
       </w:r>
     </w:p>
     <w:p>

</xml_diff>